<commit_message>
Aula sobre TypeScript - classes e objetos
</commit_message>
<xml_diff>
--- a/junho/aula 15-06/Manual Install TypeScript/Manual para preparar o ambiente TypeScript.docx
+++ b/junho/aula 15-06/Manual Install TypeScript/Manual para preparar o ambiente TypeScript.docx
@@ -9,8 +9,6 @@
       <w:r>
         <w:t>Manual para preparar o ambiente TypeScript</w:t>
       </w:r>
-      <w:bookmarkStart w:id="0" w:name="_GoBack"/>
-      <w:bookmarkEnd w:id="0"/>
     </w:p>
     <w:p>
       <w:pPr>
@@ -85,59 +83,6 @@
       <w:proofErr w:type="spellEnd"/>
     </w:p>
     <w:p>
-      <w:pPr>
-        <w:ind w:firstLine="708"/>
-      </w:pPr>
-      <w:r>
-        <w:pict>
-          <v:shapetype id="_x0000_t75" coordsize="21600,21600" o:spt="75" o:preferrelative="t" path="m@4@5l@4@11@9@11@9@5xe" filled="f" stroked="f">
-            <v:stroke joinstyle="miter"/>
-            <v:formulas>
-              <v:f eqn="if lineDrawn pixelLineWidth 0"/>
-              <v:f eqn="sum @0 1 0"/>
-              <v:f eqn="sum 0 0 @1"/>
-              <v:f eqn="prod @2 1 2"/>
-              <v:f eqn="prod @3 21600 pixelWidth"/>
-              <v:f eqn="prod @3 21600 pixelHeight"/>
-              <v:f eqn="sum @0 0 1"/>
-              <v:f eqn="prod @6 1 2"/>
-              <v:f eqn="prod @7 21600 pixelWidth"/>
-              <v:f eqn="sum @8 21600 0"/>
-              <v:f eqn="prod @7 21600 pixelHeight"/>
-              <v:f eqn="sum @10 21600 0"/>
-            </v:formulas>
-            <v:path o:extrusionok="f" gradientshapeok="t" o:connecttype="rect"/>
-            <o:lock v:ext="edit" aspectratio="t"/>
-          </v:shapetype>
-          <v:shape id="_x0000_i1042" type="#_x0000_t75" style="width:425.25pt;height:159pt">
-            <v:imagedata r:id="rId5" o:title="WhatsApp Image 2022-06-15 at 18.37.36"/>
-          </v:shape>
-        </w:pict>
-      </w:r>
-    </w:p>
-    <w:p>
-      <w:pPr>
-        <w:ind w:firstLine="708"/>
-      </w:pPr>
-      <w:r>
-        <w:t xml:space="preserve">Para </w:t>
-      </w:r>
-      <w:proofErr w:type="spellStart"/>
-      <w:r>
-        <w:t>transpilar</w:t>
-      </w:r>
-      <w:proofErr w:type="spellEnd"/>
-      <w:r>
-        <w:t xml:space="preserve"> o documento para </w:t>
-      </w:r>
-      <w:proofErr w:type="spellStart"/>
-      <w:r>
-        <w:t>javascript</w:t>
-      </w:r>
-      <w:proofErr w:type="spellEnd"/>
-    </w:p>
-    <w:p/>
-    <w:p>
       <w:r>
         <w:rPr>
           <w:noProof/>
@@ -161,7 +106,7 @@
                     </pic:cNvPicPr>
                   </pic:nvPicPr>
                   <pic:blipFill>
-                    <a:blip r:embed="rId6">
+                    <a:blip r:embed="rId5">
                       <a:extLst>
                         <a:ext uri="{28A0092B-C50C-407E-A947-70E740481C1C}">
                           <a14:useLocalDpi xmlns:a14="http://schemas.microsoft.com/office/drawing/2010/main" val="0"/>
@@ -285,6 +230,10 @@
     </w:p>
     <w:p>
       <w:r>
+        <w:rPr>
+          <w:noProof/>
+          <w:lang w:eastAsia="pt-BR"/>
+        </w:rPr>
         <w:drawing>
           <wp:inline distT="0" distB="0" distL="0" distR="0" wp14:anchorId="60AF062A" wp14:editId="6639CDC7">
             <wp:extent cx="2876951" cy="1981477"/>
@@ -301,7 +250,7 @@
                     <pic:cNvPicPr/>
                   </pic:nvPicPr>
                   <pic:blipFill>
-                    <a:blip r:embed="rId7"/>
+                    <a:blip r:embed="rId6"/>
                     <a:stretch>
                       <a:fillRect/>
                     </a:stretch>
@@ -359,7 +308,7 @@
                     </pic:cNvPicPr>
                   </pic:nvPicPr>
                   <pic:blipFill>
-                    <a:blip r:embed="rId8">
+                    <a:blip r:embed="rId7">
                       <a:extLst>
                         <a:ext uri="{28A0092B-C50C-407E-A947-70E740481C1C}">
                           <a14:useLocalDpi xmlns:a14="http://schemas.microsoft.com/office/drawing/2010/main" val="0"/>
@@ -391,6 +340,86 @@
         </w:drawing>
       </w:r>
     </w:p>
+    <w:p>
+      <w:pPr>
+        <w:ind w:firstLine="708"/>
+      </w:pPr>
+      <w:bookmarkStart w:id="0" w:name="_GoBack"/>
+      <w:bookmarkEnd w:id="0"/>
+      <w:r>
+        <w:t xml:space="preserve">Para </w:t>
+      </w:r>
+      <w:proofErr w:type="spellStart"/>
+      <w:r>
+        <w:t>transpilar</w:t>
+      </w:r>
+      <w:proofErr w:type="spellEnd"/>
+      <w:r>
+        <w:t xml:space="preserve"> o documento para </w:t>
+      </w:r>
+      <w:proofErr w:type="spellStart"/>
+      <w:r>
+        <w:t>javascript</w:t>
+      </w:r>
+      <w:proofErr w:type="spellEnd"/>
+    </w:p>
+    <w:p>
+      <w:r>
+        <w:rPr>
+          <w:noProof/>
+          <w:lang w:eastAsia="pt-BR"/>
+        </w:rPr>
+        <w:drawing>
+          <wp:inline distT="0" distB="0" distL="0" distR="0">
+            <wp:extent cx="5400040" cy="2019063"/>
+            <wp:effectExtent l="0" t="0" r="0" b="635"/>
+            <wp:docPr id="2" name="Imagem 2" descr="WhatsApp Image 2022-06-15 at 18.37.36"/>
+            <wp:cNvGraphicFramePr>
+              <a:graphicFrameLocks xmlns:a="http://schemas.openxmlformats.org/drawingml/2006/main" noChangeAspect="1"/>
+            </wp:cNvGraphicFramePr>
+            <a:graphic xmlns:a="http://schemas.openxmlformats.org/drawingml/2006/main">
+              <a:graphicData uri="http://schemas.openxmlformats.org/drawingml/2006/picture">
+                <pic:pic xmlns:pic="http://schemas.openxmlformats.org/drawingml/2006/picture">
+                  <pic:nvPicPr>
+                    <pic:cNvPr id="0" name="Picture 3" descr="WhatsApp Image 2022-06-15 at 18.37.36"/>
+                    <pic:cNvPicPr>
+                      <a:picLocks noChangeAspect="1" noChangeArrowheads="1"/>
+                    </pic:cNvPicPr>
+                  </pic:nvPicPr>
+                  <pic:blipFill>
+                    <a:blip r:embed="rId8">
+                      <a:extLst>
+                        <a:ext uri="{28A0092B-C50C-407E-A947-70E740481C1C}">
+                          <a14:useLocalDpi xmlns:a14="http://schemas.microsoft.com/office/drawing/2010/main" val="0"/>
+                        </a:ext>
+                      </a:extLst>
+                    </a:blip>
+                    <a:srcRect/>
+                    <a:stretch>
+                      <a:fillRect/>
+                    </a:stretch>
+                  </pic:blipFill>
+                  <pic:spPr bwMode="auto">
+                    <a:xfrm>
+                      <a:off x="0" y="0"/>
+                      <a:ext cx="5400040" cy="2019063"/>
+                    </a:xfrm>
+                    <a:prstGeom prst="rect">
+                      <a:avLst/>
+                    </a:prstGeom>
+                    <a:noFill/>
+                    <a:ln>
+                      <a:noFill/>
+                    </a:ln>
+                  </pic:spPr>
+                </pic:pic>
+              </a:graphicData>
+            </a:graphic>
+          </wp:inline>
+        </w:drawing>
+      </w:r>
+    </w:p>
+    <w:p/>
     <w:sectPr>
       <w:pgSz w:w="11906" w:h="16838"/>
       <w:pgMar w:top="1417" w:right="1701" w:bottom="1417" w:left="1701" w:header="708" w:footer="708" w:gutter="0"/>

</xml_diff>